<commit_message>
Mise à jour de la spec
</commit_message>
<xml_diff>
--- a/HolySearch_Specification_generale_Partie_DATA.docx
+++ b/HolySearch_Specification_generale_Partie_DATA.docx
@@ -1998,19 +1998,12 @@
                       <w:rPr>
                         <w:sz w:val="16"/>
                       </w:rPr>
-                      <w:t xml:space="preserve">Recherche de l’utilisateur </w:t>
+                      <w:t>Recherche de l’utilisateur</w:t>
                     </w:r>
                   </w:p>
                 </w:txbxContent>
               </v:textbox>
             </v:rect>
-            <v:shapetype id="_x0000_t32" coordsize="21600,21600" o:spt="32" o:oned="t" path="m,l21600,21600e" filled="f">
-              <v:path arrowok="t" fillok="f" o:connecttype="none"/>
-              <o:lock v:ext="edit" shapetype="t"/>
-            </v:shapetype>
-            <v:shape id="_x0000_s1060" type="#_x0000_t32" style="position:absolute;left:4921;top:9384;width:1019;height:1;rotation:180" o:connectortype="elbow" adj="-125912,-1,-125912">
-              <v:stroke endarrow="block"/>
-            </v:shape>
             <v:rect id="_x0000_s1061" style="position:absolute;left:7233;top:6699;width:2774;height:630" filled="f" stroked="f">
               <v:textbox style="mso-next-textbox:#_x0000_s1061">
                 <w:txbxContent>
@@ -2058,13 +2051,10 @@
               </v:handles>
               <o:lock v:ext="edit" shapetype="t"/>
             </v:shapetype>
-            <v:shape id="_x0000_s1062" type="#_x0000_t34" style="position:absolute;left:3405;top:3745;width:4155;height:3194;rotation:90" o:connectortype="elbow" adj="10797,-17143,-36806">
+            <v:shape id="_x0000_s1063" type="#_x0000_t34" style="position:absolute;left:4490;top:1303;width:630;height:4551;rotation:90" o:connectortype="elbow" adj=",-12032,-242743">
               <v:stroke endarrow="block"/>
             </v:shape>
-            <v:shape id="_x0000_s1063" type="#_x0000_t34" style="position:absolute;left:8115;top:2829;width:1;height:3270" o:connectortype="elbow" adj="7776000,-13872,-175284000">
-              <v:stroke endarrow="block"/>
-            </v:shape>
-            <v:rect id="_x0000_s1064" style="position:absolute;left:8446;top:4224;width:1561;height:870" filled="f" stroked="f">
+            <v:rect id="_x0000_s1064" style="position:absolute;left:4484;top:5664;width:1561;height:870" filled="f" stroked="f">
               <v:textbox style="mso-next-textbox:#_x0000_s1064">
                 <w:txbxContent>
                   <w:p>
@@ -2084,6 +2074,10 @@
                 </w:txbxContent>
               </v:textbox>
             </v:rect>
+            <v:shapetype id="_x0000_t32" coordsize="21600,21600" o:spt="32" o:oned="t" path="m,l21600,21600e" filled="f">
+              <v:path arrowok="t" fillok="f" o:connecttype="none"/>
+              <o:lock v:ext="edit" shapetype="t"/>
+            </v:shapetype>
             <v:shape id="_x0000_s1065" type="#_x0000_t32" style="position:absolute;left:7545;top:3264;width:1;height:2400;flip:y" o:connectortype="straight">
               <v:stroke endarrow="block"/>
             </v:shape>
@@ -2118,7 +2112,7 @@
                 </w:txbxContent>
               </v:textbox>
             </v:roundrect>
-            <v:roundrect id="_x0000_s1068" style="position:absolute;left:5940;top:8949;width:2070;height:870;v-text-anchor:middle" arcsize="10923f">
+            <v:roundrect id="_x0000_s1068" style="position:absolute;left:1494;top:5379;width:2070;height:870;v-text-anchor:middle" arcsize="10923f">
               <v:textbox style="mso-next-textbox:#_x0000_s1068">
                 <w:txbxContent>
                   <w:p>
@@ -2140,52 +2134,10 @@
                 </w:txbxContent>
               </v:textbox>
             </v:roundrect>
-            <v:rect id="_x0000_s1069" style="position:absolute;left:1134;top:8184;width:2356;height:945" filled="f" stroked="f">
-              <v:textbox style="mso-next-textbox:#_x0000_s1069">
-                <w:txbxContent>
-                  <w:p>
-                    <w:pPr>
-                      <w:jc w:val="center"/>
-                      <w:rPr>
-                        <w:sz w:val="16"/>
-                      </w:rPr>
-                    </w:pPr>
-                    <w:r>
-                      <w:rPr>
-                        <w:sz w:val="16"/>
-                      </w:rPr>
-                      <w:t xml:space="preserve">Stockage d’une </w:t>
-                    </w:r>
-                    <w:proofErr w:type="spellStart"/>
-                    <w:r>
-                      <w:rPr>
-                        <w:sz w:val="16"/>
-                      </w:rPr>
-                      <w:t>requete</w:t>
-                    </w:r>
-                    <w:proofErr w:type="spellEnd"/>
-                    <w:r>
-                      <w:rPr>
-                        <w:sz w:val="16"/>
-                      </w:rPr>
-                      <w:t xml:space="preserve"> SQL dans l’objet java avec la classe </w:t>
-                    </w:r>
-                    <w:proofErr w:type="spellStart"/>
-                    <w:r>
-                      <w:rPr>
-                        <w:sz w:val="16"/>
-                      </w:rPr>
-                      <w:t>NomTableService</w:t>
-                    </w:r>
-                    <w:proofErr w:type="spellEnd"/>
-                  </w:p>
-                </w:txbxContent>
-              </v:textbox>
-            </v:rect>
             <v:shape id="_x0000_s1070" type="#_x0000_t32" style="position:absolute;left:4921;top:7854;width:1125;height:1" o:connectortype="elbow" adj="-94483,-1,-94483">
               <v:stroke endarrow="block"/>
             </v:shape>
-            <v:rect id="_x0000_s1071" style="position:absolute;left:2519;top:4614;width:1831;height:945" filled="f" stroked="f">
+            <v:rect id="_x0000_s1071" style="position:absolute;left:2955;top:8289;width:1831;height:945" filled="f" stroked="f">
               <v:textbox style="mso-next-textbox:#_x0000_s1071">
                 <w:txbxContent>
                   <w:p>
@@ -2279,7 +2231,7 @@
             <v:shape id="_x0000_s1079" type="#_x0000_t32" style="position:absolute;left:7080;top:6534;width:1;height:885;flip:x y" o:connectortype="straight">
               <v:stroke endarrow="block"/>
             </v:shape>
-            <v:roundrect id="_x0000_s1080" style="position:absolute;left:2851;top:8949;width:2070;height:870;v-text-anchor:middle" arcsize="10923f">
+            <v:roundrect id="_x0000_s1080" style="position:absolute;left:1494;top:3894;width:2070;height:870;v-text-anchor:middle" arcsize="10923f">
               <v:textbox style="mso-next-textbox:#_x0000_s1080">
                 <w:txbxContent>
                   <w:p>
@@ -2301,7 +2253,15 @@
                 </w:txbxContent>
               </v:textbox>
             </v:roundrect>
-            <v:shape id="_x0000_s1081" type="#_x0000_t32" style="position:absolute;left:3886;top:8289;width:1;height:660;flip:y" o:connectortype="straight">
+            <v:shapetype id="_x0000_t33" coordsize="21600,21600" o:spt="33" o:oned="t" path="m,l21600,r,21600e" filled="f">
+              <v:stroke joinstyle="miter"/>
+              <v:path arrowok="t" fillok="f" o:connecttype="none"/>
+              <o:lock v:ext="edit" shapetype="t"/>
+            </v:shapetype>
+            <v:shape id="_x0000_s1081" type="#_x0000_t33" style="position:absolute;left:1887;top:6891;width:1605;height:322;rotation:90;flip:x" o:connectortype="elbow" adj="-34035,370286,-34035">
+              <v:stroke endarrow="block"/>
+            </v:shape>
+            <v:shape id="_x0000_s1083" type="#_x0000_t32" style="position:absolute;left:2529;top:4764;width:1;height:615" o:connectortype="straight" adj="-280036,-1,-280036">
               <v:stroke endarrow="block"/>
             </v:shape>
             <w10:wrap type="none" anchorx="margin" anchory="margin"/>
@@ -2379,7 +2339,13 @@
     </w:p>
     <w:p>
       <w:r>
-        <w:t xml:space="preserve">Le résultat de la requête est retourné par la classe de Service adéquate et stockée par l’objet </w:t>
+        <w:t xml:space="preserve">Le résultat de la requête est retourné par la classe de Service adéquate et stockée </w:t>
+      </w:r>
+      <w:r>
+        <w:t>dans</w:t>
+      </w:r>
+      <w:r>
+        <w:t xml:space="preserve"> l’objet </w:t>
       </w:r>
       <w:proofErr w:type="spellStart"/>
       <w:r>
@@ -2402,13 +2368,11 @@
     </w:p>
     <w:p>
       <w:r>
-        <w:t xml:space="preserve">Pour être exploitable par le </w:t>
-      </w:r>
-      <w:proofErr w:type="spellStart"/>
-      <w:r>
-        <w:t>TomCat</w:t>
-      </w:r>
-      <w:proofErr w:type="spellEnd"/>
+        <w:t>Pour être exploitable par le</w:t>
+      </w:r>
+      <w:r>
+        <w:t xml:space="preserve"> formulaire</w:t>
+      </w:r>
       <w:r>
         <w:t xml:space="preserve">, l’objet </w:t>
       </w:r>
@@ -2515,6 +2479,482 @@
       <w:proofErr w:type="spellEnd"/>
       <w:r>
         <w:t>.</w:t>
+      </w:r>
+    </w:p>
+    <w:p/>
+    <w:p>
+      <w:pPr>
+        <w:pStyle w:val="Titre2"/>
+      </w:pPr>
+      <w:r>
+        <w:lastRenderedPageBreak/>
+        <w:t>Insertion des données en base</w:t>
+      </w:r>
+    </w:p>
+    <w:p>
+      <w:r>
+        <w:t xml:space="preserve">Il faut se rendre sur la page principale de </w:t>
+      </w:r>
+      <w:proofErr w:type="spellStart"/>
+      <w:r>
+        <w:t>HolySearch</w:t>
+      </w:r>
+      <w:proofErr w:type="spellEnd"/>
+      <w:r>
+        <w:t xml:space="preserve"> et ajouter </w:t>
+      </w:r>
+      <w:proofErr w:type="spellStart"/>
+      <w:r>
+        <w:t>insertBeaches</w:t>
+      </w:r>
+      <w:proofErr w:type="spellEnd"/>
+      <w:r>
+        <w:t xml:space="preserve"> de cette manière :</w:t>
+      </w:r>
+    </w:p>
+    <w:p>
+      <w:pPr>
+        <w:jc w:val="center"/>
+      </w:pPr>
+      <w:proofErr w:type="spellStart"/>
+      <w:proofErr w:type="gramStart"/>
+      <w:r>
+        <w:t>localhost</w:t>
+      </w:r>
+      <w:proofErr w:type="spellEnd"/>
+      <w:r>
+        <w:t>:</w:t>
+      </w:r>
+      <w:proofErr w:type="gramEnd"/>
+      <w:r>
+        <w:t>8080/</w:t>
+      </w:r>
+      <w:proofErr w:type="spellStart"/>
+      <w:r>
+        <w:t>HolySearch</w:t>
+      </w:r>
+      <w:proofErr w:type="spellEnd"/>
+      <w:r>
+        <w:t>/</w:t>
+      </w:r>
+      <w:proofErr w:type="spellStart"/>
+      <w:r>
+        <w:t>insertBeachesForm</w:t>
+      </w:r>
+      <w:proofErr w:type="spellEnd"/>
+    </w:p>
+    <w:p>
+      <w:r>
+        <w:t>La page suivante s’affiche :</w:t>
+      </w:r>
+    </w:p>
+    <w:p>
+      <w:pPr>
+        <w:jc w:val="center"/>
+      </w:pPr>
+      <w:r>
+        <w:rPr>
+          <w:noProof/>
+        </w:rPr>
+        <w:drawing>
+          <wp:inline distT="0" distB="0" distL="0" distR="0">
+            <wp:extent cx="4552950" cy="3857625"/>
+            <wp:effectExtent l="19050" t="0" r="0" b="0"/>
+            <wp:docPr id="2" name="Image 2"/>
+            <wp:cNvGraphicFramePr>
+              <a:graphicFrameLocks xmlns:a="http://schemas.openxmlformats.org/drawingml/2006/main" noChangeAspect="1"/>
+            </wp:cNvGraphicFramePr>
+            <a:graphic xmlns:a="http://schemas.openxmlformats.org/drawingml/2006/main">
+              <a:graphicData uri="http://schemas.openxmlformats.org/drawingml/2006/picture">
+                <pic:pic xmlns:pic="http://schemas.openxmlformats.org/drawingml/2006/picture">
+                  <pic:nvPicPr>
+                    <pic:cNvPr id="0" name="Picture 2"/>
+                    <pic:cNvPicPr>
+                      <a:picLocks noChangeAspect="1" noChangeArrowheads="1"/>
+                    </pic:cNvPicPr>
+                  </pic:nvPicPr>
+                  <pic:blipFill>
+                    <a:blip r:embed="rId8" cstate="print"/>
+                    <a:srcRect/>
+                    <a:stretch>
+                      <a:fillRect/>
+                    </a:stretch>
+                  </pic:blipFill>
+                  <pic:spPr bwMode="auto">
+                    <a:xfrm>
+                      <a:off x="0" y="0"/>
+                      <a:ext cx="4552950" cy="3857625"/>
+                    </a:xfrm>
+                    <a:prstGeom prst="rect">
+                      <a:avLst/>
+                    </a:prstGeom>
+                    <a:noFill/>
+                    <a:ln w="9525">
+                      <a:noFill/>
+                      <a:miter lim="800000"/>
+                      <a:headEnd/>
+                      <a:tailEnd/>
+                    </a:ln>
+                  </pic:spPr>
+                </pic:pic>
+              </a:graphicData>
+            </a:graphic>
+          </wp:inline>
+        </w:drawing>
+      </w:r>
+    </w:p>
+    <w:p>
+      <w:r>
+        <w:t xml:space="preserve">Insérer l’url du </w:t>
+      </w:r>
+      <w:proofErr w:type="spellStart"/>
+      <w:r>
+        <w:t>webservice</w:t>
+      </w:r>
+      <w:proofErr w:type="spellEnd"/>
+      <w:r>
+        <w:t>. Cette procédure pourra être répétée chaque fois que l’on veut insérer des nouvelles données dans une table.</w:t>
+      </w:r>
+    </w:p>
+    <w:p>
+      <w:r>
+        <w:t>Pour les plages nous obtenons le résultat suivant en base (voir exemple ci-dessous) :</w:t>
+      </w:r>
+    </w:p>
+    <w:p>
+      <w:pPr>
+        <w:jc w:val="center"/>
+      </w:pPr>
+      <w:r>
+        <w:rPr>
+          <w:noProof/>
+        </w:rPr>
+        <w:drawing>
+          <wp:inline distT="0" distB="0" distL="0" distR="0">
+            <wp:extent cx="6120130" cy="2558415"/>
+            <wp:effectExtent l="19050" t="0" r="0" b="0"/>
+            <wp:docPr id="5" name="Image 5"/>
+            <wp:cNvGraphicFramePr>
+              <a:graphicFrameLocks xmlns:a="http://schemas.openxmlformats.org/drawingml/2006/main" noChangeAspect="1"/>
+            </wp:cNvGraphicFramePr>
+            <a:graphic xmlns:a="http://schemas.openxmlformats.org/drawingml/2006/main">
+              <a:graphicData uri="http://schemas.openxmlformats.org/drawingml/2006/picture">
+                <pic:pic xmlns:pic="http://schemas.openxmlformats.org/drawingml/2006/picture">
+                  <pic:nvPicPr>
+                    <pic:cNvPr id="0" name="Picture 5"/>
+                    <pic:cNvPicPr>
+                      <a:picLocks noChangeAspect="1" noChangeArrowheads="1"/>
+                    </pic:cNvPicPr>
+                  </pic:nvPicPr>
+                  <pic:blipFill>
+                    <a:blip r:embed="rId9" cstate="print"/>
+                    <a:srcRect/>
+                    <a:stretch>
+                      <a:fillRect/>
+                    </a:stretch>
+                  </pic:blipFill>
+                  <pic:spPr bwMode="auto">
+                    <a:xfrm>
+                      <a:off x="0" y="0"/>
+                      <a:ext cx="6120130" cy="2558415"/>
+                    </a:xfrm>
+                    <a:prstGeom prst="rect">
+                      <a:avLst/>
+                    </a:prstGeom>
+                    <a:noFill/>
+                    <a:ln w="9525">
+                      <a:noFill/>
+                      <a:miter lim="800000"/>
+                      <a:headEnd/>
+                      <a:tailEnd/>
+                    </a:ln>
+                  </pic:spPr>
+                </pic:pic>
+              </a:graphicData>
+            </a:graphic>
+          </wp:inline>
+        </w:drawing>
+      </w:r>
+    </w:p>
+    <w:p>
+      <w:pPr>
+        <w:rPr>
+          <w:i/>
+        </w:rPr>
+      </w:pPr>
+      <w:r>
+        <w:t xml:space="preserve">Chacune de ces plages est retournée par le moteur de recherche dès lors qu’un utilisateur en saisit le nom tel qu’il est affiché en base, à l’exception des plages nommées </w:t>
+      </w:r>
+      <w:r>
+        <w:rPr>
+          <w:i/>
+        </w:rPr>
+        <w:t xml:space="preserve">Plage </w:t>
+      </w:r>
+      <w:proofErr w:type="spellStart"/>
+      <w:r>
+        <w:rPr>
+          <w:i/>
+        </w:rPr>
+        <w:t>name</w:t>
+      </w:r>
+      <w:proofErr w:type="spellEnd"/>
+      <w:r>
+        <w:rPr>
+          <w:i/>
+        </w:rPr>
+        <w:t xml:space="preserve"> </w:t>
+      </w:r>
+      <w:proofErr w:type="spellStart"/>
+      <w:r>
+        <w:rPr>
+          <w:i/>
+        </w:rPr>
+        <w:t>null</w:t>
+      </w:r>
+      <w:proofErr w:type="spellEnd"/>
+      <w:r>
+        <w:rPr>
+          <w:i/>
+        </w:rPr>
+        <w:t>).</w:t>
+      </w:r>
+    </w:p>
+    <w:p>
+      <w:pPr>
+        <w:jc w:val="left"/>
+        <w:rPr>
+          <w:i/>
+        </w:rPr>
+      </w:pPr>
+      <w:r>
+        <w:rPr>
+          <w:i/>
+        </w:rPr>
+        <w:t>Recherche fructueuse :</w:t>
+      </w:r>
+    </w:p>
+    <w:p>
+      <w:pPr>
+        <w:jc w:val="center"/>
+        <w:rPr>
+          <w:i/>
+        </w:rPr>
+      </w:pPr>
+      <w:r>
+        <w:rPr>
+          <w:i/>
+          <w:noProof/>
+        </w:rPr>
+        <w:lastRenderedPageBreak/>
+        <w:drawing>
+          <wp:inline distT="0" distB="0" distL="0" distR="0">
+            <wp:extent cx="6120130" cy="1891937"/>
+            <wp:effectExtent l="19050" t="0" r="0" b="0"/>
+            <wp:docPr id="8" name="Image 8"/>
+            <wp:cNvGraphicFramePr>
+              <a:graphicFrameLocks xmlns:a="http://schemas.openxmlformats.org/drawingml/2006/main" noChangeAspect="1"/>
+            </wp:cNvGraphicFramePr>
+            <a:graphic xmlns:a="http://schemas.openxmlformats.org/drawingml/2006/main">
+              <a:graphicData uri="http://schemas.openxmlformats.org/drawingml/2006/picture">
+                <pic:pic xmlns:pic="http://schemas.openxmlformats.org/drawingml/2006/picture">
+                  <pic:nvPicPr>
+                    <pic:cNvPr id="0" name="Picture 8"/>
+                    <pic:cNvPicPr>
+                      <a:picLocks noChangeAspect="1" noChangeArrowheads="1"/>
+                    </pic:cNvPicPr>
+                  </pic:nvPicPr>
+                  <pic:blipFill>
+                    <a:blip r:embed="rId10" cstate="print"/>
+                    <a:srcRect/>
+                    <a:stretch>
+                      <a:fillRect/>
+                    </a:stretch>
+                  </pic:blipFill>
+                  <pic:spPr bwMode="auto">
+                    <a:xfrm>
+                      <a:off x="0" y="0"/>
+                      <a:ext cx="6120130" cy="1891937"/>
+                    </a:xfrm>
+                    <a:prstGeom prst="rect">
+                      <a:avLst/>
+                    </a:prstGeom>
+                    <a:noFill/>
+                    <a:ln w="9525">
+                      <a:noFill/>
+                      <a:miter lim="800000"/>
+                      <a:headEnd/>
+                      <a:tailEnd/>
+                    </a:ln>
+                  </pic:spPr>
+                </pic:pic>
+              </a:graphicData>
+            </a:graphic>
+          </wp:inline>
+        </w:drawing>
+      </w:r>
+    </w:p>
+    <w:p>
+      <w:r>
+        <w:t>Recherche en échec :</w:t>
+      </w:r>
+    </w:p>
+    <w:p>
+      <w:pPr>
+        <w:jc w:val="center"/>
+        <w:rPr>
+          <w:i/>
+        </w:rPr>
+      </w:pPr>
+      <w:r>
+        <w:rPr>
+          <w:i/>
+          <w:noProof/>
+        </w:rPr>
+        <w:drawing>
+          <wp:inline distT="0" distB="0" distL="0" distR="0">
+            <wp:extent cx="6120130" cy="1222604"/>
+            <wp:effectExtent l="19050" t="0" r="0" b="0"/>
+            <wp:docPr id="11" name="Image 11"/>
+            <wp:cNvGraphicFramePr>
+              <a:graphicFrameLocks xmlns:a="http://schemas.openxmlformats.org/drawingml/2006/main" noChangeAspect="1"/>
+            </wp:cNvGraphicFramePr>
+            <a:graphic xmlns:a="http://schemas.openxmlformats.org/drawingml/2006/main">
+              <a:graphicData uri="http://schemas.openxmlformats.org/drawingml/2006/picture">
+                <pic:pic xmlns:pic="http://schemas.openxmlformats.org/drawingml/2006/picture">
+                  <pic:nvPicPr>
+                    <pic:cNvPr id="0" name="Picture 11"/>
+                    <pic:cNvPicPr>
+                      <a:picLocks noChangeAspect="1" noChangeArrowheads="1"/>
+                    </pic:cNvPicPr>
+                  </pic:nvPicPr>
+                  <pic:blipFill>
+                    <a:blip r:embed="rId11" cstate="print"/>
+                    <a:srcRect/>
+                    <a:stretch>
+                      <a:fillRect/>
+                    </a:stretch>
+                  </pic:blipFill>
+                  <pic:spPr bwMode="auto">
+                    <a:xfrm>
+                      <a:off x="0" y="0"/>
+                      <a:ext cx="6120130" cy="1222604"/>
+                    </a:xfrm>
+                    <a:prstGeom prst="rect">
+                      <a:avLst/>
+                    </a:prstGeom>
+                    <a:noFill/>
+                    <a:ln w="9525">
+                      <a:noFill/>
+                      <a:miter lim="800000"/>
+                      <a:headEnd/>
+                      <a:tailEnd/>
+                    </a:ln>
+                  </pic:spPr>
+                </pic:pic>
+              </a:graphicData>
+            </a:graphic>
+          </wp:inline>
+        </w:drawing>
+      </w:r>
+    </w:p>
+    <w:p>
+      <w:r>
+        <w:t xml:space="preserve">Plusieurs plages portent ce nom car le </w:t>
+      </w:r>
+      <w:proofErr w:type="spellStart"/>
+      <w:r>
+        <w:t>webservice</w:t>
+      </w:r>
+      <w:proofErr w:type="spellEnd"/>
+      <w:r>
+        <w:t xml:space="preserve"> qui les récupère n’a pas tous les noms de plage. </w:t>
+      </w:r>
+      <w:r>
+        <w:rPr>
+          <w:i/>
+        </w:rPr>
+        <w:t xml:space="preserve">Plage </w:t>
+      </w:r>
+      <w:proofErr w:type="spellStart"/>
+      <w:r>
+        <w:rPr>
+          <w:i/>
+        </w:rPr>
+        <w:t>name</w:t>
+      </w:r>
+      <w:proofErr w:type="spellEnd"/>
+      <w:r>
+        <w:rPr>
+          <w:i/>
+        </w:rPr>
+        <w:t xml:space="preserve"> </w:t>
+      </w:r>
+      <w:proofErr w:type="spellStart"/>
+      <w:r>
+        <w:rPr>
+          <w:i/>
+        </w:rPr>
+        <w:t>null</w:t>
+      </w:r>
+      <w:proofErr w:type="spellEnd"/>
+      <w:r>
+        <w:t xml:space="preserve"> est un nom donné par défaut lors de l’insertion des données en base lorsqu’il n’y a pas de nom à insérer pour une plage donnée.</w:t>
+      </w:r>
+    </w:p>
+    <w:p>
+      <w:r>
+        <w:t>La méthode qui exécute la requête de sélect</w:t>
+      </w:r>
+      <w:r>
+        <w:t>ion par le nom ne retourne que d</w:t>
+      </w:r>
+      <w:r>
+        <w:t>es résultats dont le nom est unique. Comme il existe plusieurs plages sans nom, il ne les sélectionne pas.</w:t>
+      </w:r>
+    </w:p>
+    <w:p>
+      <w:r>
+        <w:t>Un moyen de remédier à cela est de modifier la méthode que l’on applique aux résultats récupé</w:t>
+      </w:r>
+      <w:r>
+        <w:t xml:space="preserve">rés par la requête de sélection afin d’autoriser l’affichage du résultat même en cas de </w:t>
+      </w:r>
+      <w:r>
+        <w:rPr>
+          <w:i/>
+        </w:rPr>
+        <w:t xml:space="preserve">Plage </w:t>
+      </w:r>
+      <w:proofErr w:type="spellStart"/>
+      <w:r>
+        <w:rPr>
+          <w:i/>
+        </w:rPr>
+        <w:t>name</w:t>
+      </w:r>
+      <w:proofErr w:type="spellEnd"/>
+      <w:r>
+        <w:rPr>
+          <w:i/>
+        </w:rPr>
+        <w:t xml:space="preserve"> </w:t>
+      </w:r>
+      <w:proofErr w:type="spellStart"/>
+      <w:r>
+        <w:rPr>
+          <w:i/>
+        </w:rPr>
+        <w:t>null</w:t>
+      </w:r>
+      <w:proofErr w:type="spellEnd"/>
+      <w:r>
+        <w:t>.</w:t>
+      </w:r>
+    </w:p>
+    <w:p>
+      <w:r>
+        <w:t>Nota bene : Cette procédure ne sera peut-être pas définitive, mais en attendant, elle permet facilement d’injecter des données en base et de les rendre exploitables par l’utilisateur.</w:t>
       </w:r>
     </w:p>
     <w:sectPr>
@@ -6719,7 +7159,7 @@
 </file>
 
 <file path=customXml/itemProps1.xml><?xml version="1.0" encoding="utf-8"?>
-<ds:datastoreItem xmlns:ds="http://schemas.openxmlformats.org/officeDocument/2006/customXml" ds:itemID="{BADE4B30-212B-43EA-B843-B5D693306771}">
+<ds:datastoreItem xmlns:ds="http://schemas.openxmlformats.org/officeDocument/2006/customXml" ds:itemID="{0C8D98A3-5AD5-48C8-9DA8-F129F6AB5F3B}">
   <ds:schemaRefs>
     <ds:schemaRef ds:uri="http://schemas.openxmlformats.org/officeDocument/2006/bibliography"/>
   </ds:schemaRefs>

</xml_diff>